<commit_message>
updated Career Services Word doc
</commit_message>
<xml_diff>
--- a/Career Services Assignment 4 - Soft Skill Interview Prep.docx
+++ b/Career Services Assignment 4 - Soft Skill Interview Prep.docx
@@ -1,6 +1,6 @@
 
 <file path=word/document.xml><?xml version="1.0" encoding="utf-8"?>
-<w:document xmlns:wpc="http://schemas.microsoft.com/office/word/2010/wordprocessingCanvas" xmlns:cx="http://schemas.microsoft.com/office/drawing/2014/chartex" xmlns:cx1="http://schemas.microsoft.com/office/drawing/2015/9/8/chartex" xmlns:cx2="http://schemas.microsoft.com/office/drawing/2015/10/21/chartex" xmlns:cx3="http://schemas.microsoft.com/office/drawing/2016/5/9/chartex" xmlns:cx4="http://schemas.microsoft.com/office/drawing/2016/5/10/chartex" xmlns:cx5="http://schemas.microsoft.com/office/drawing/2016/5/11/chartex" xmlns:cx6="http://schemas.microsoft.com/office/drawing/2016/5/12/chartex" xmlns:cx7="http://schemas.microsoft.com/office/drawing/2016/5/13/chartex" xmlns:cx8="http://schemas.microsoft.com/office/drawing/2016/5/14/chartex" xmlns:mc="http://schemas.openxmlformats.org/markup-compatibility/2006" xmlns:aink="http://schemas.microsoft.com/office/drawing/2016/ink" xmlns:am3d="http://schemas.microsoft.com/office/drawing/2017/model3d" xmlns:o="urn:schemas-microsoft-com:office:office" xmlns:r="http://schemas.openxmlformats.org/officeDocument/2006/relationships" xmlns:m="http://schemas.openxmlformats.org/officeDocument/2006/math" xmlns:v="urn:schemas-microsoft-com:vml" xmlns:wp14="http://schemas.microsoft.com/office/word/2010/wordprocessingDrawing" xmlns:wp="http://schemas.openxmlformats.org/drawingml/2006/wordprocessingDrawing" xmlns:w10="urn:schemas-microsoft-com:office:word" xmlns:w="http://schemas.openxmlformats.org/wordprocessingml/2006/main" xmlns:w14="http://schemas.microsoft.com/office/word/2010/wordml" xmlns:w15="http://schemas.microsoft.com/office/word/2012/wordml" xmlns:w16cex="http://schemas.microsoft.com/office/word/2018/wordml/cex" xmlns:w16cid="http://schemas.microsoft.com/office/word/2016/wordml/cid" xmlns:w16="http://schemas.microsoft.com/office/word/2018/wordml" xmlns:w16se="http://schemas.microsoft.com/office/word/2015/wordml/symex" xmlns:wpg="http://schemas.microsoft.com/office/word/2010/wordprocessingGroup" xmlns:wpi="http://schemas.microsoft.com/office/word/2010/wordprocessingInk" xmlns:wne="http://schemas.microsoft.com/office/word/2006/wordml" xmlns:wps="http://schemas.microsoft.com/office/word/2010/wordprocessingShape" mc:Ignorable="w14 w15 w16se w16cid w16 w16cex wp14">
+<w:document xmlns:wpc="http://schemas.microsoft.com/office/word/2010/wordprocessingCanvas" xmlns:cx="http://schemas.microsoft.com/office/drawing/2014/chartex" xmlns:cx1="http://schemas.microsoft.com/office/drawing/2015/9/8/chartex" xmlns:cx2="http://schemas.microsoft.com/office/drawing/2015/10/21/chartex" xmlns:cx3="http://schemas.microsoft.com/office/drawing/2016/5/9/chartex" xmlns:cx4="http://schemas.microsoft.com/office/drawing/2016/5/10/chartex" xmlns:cx5="http://schemas.microsoft.com/office/drawing/2016/5/11/chartex" xmlns:cx6="http://schemas.microsoft.com/office/drawing/2016/5/12/chartex" xmlns:cx7="http://schemas.microsoft.com/office/drawing/2016/5/13/chartex" xmlns:cx8="http://schemas.microsoft.com/office/drawing/2016/5/14/chartex" xmlns:mc="http://schemas.openxmlformats.org/markup-compatibility/2006" xmlns:aink="http://schemas.microsoft.com/office/drawing/2016/ink" xmlns:am3d="http://schemas.microsoft.com/office/drawing/2017/model3d" xmlns:o="urn:schemas-microsoft-com:office:office" xmlns:r="http://schemas.openxmlformats.org/officeDocument/2006/relationships" xmlns:m="http://schemas.openxmlformats.org/officeDocument/2006/math" xmlns:v="urn:schemas-microsoft-com:vml" xmlns:wp14="http://schemas.microsoft.com/office/word/2010/wordprocessingDrawing" xmlns:wp="http://schemas.openxmlformats.org/drawingml/2006/wordprocessingDrawing" xmlns:w10="urn:schemas-microsoft-com:office:word" xmlns:w="http://schemas.openxmlformats.org/wordprocessingml/2006/main" xmlns:w14="http://schemas.microsoft.com/office/word/2010/wordml" xmlns:w15="http://schemas.microsoft.com/office/word/2012/wordml" xmlns:w16cid="http://schemas.microsoft.com/office/word/2016/wordml/cid" xmlns:w16se="http://schemas.microsoft.com/office/word/2015/wordml/symex" xmlns:wpg="http://schemas.microsoft.com/office/word/2010/wordprocessingGroup" xmlns:wpi="http://schemas.microsoft.com/office/word/2010/wordprocessingInk" xmlns:wne="http://schemas.microsoft.com/office/word/2006/wordml" xmlns:wps="http://schemas.microsoft.com/office/word/2010/wordprocessingShape" mc:Ignorable="w14 w15 w16se w16cid wp14">
   <w:body>
     <w:p>
       <w:pPr>
@@ -259,31 +259,35 @@
         <w:rPr>
           <w:szCs w:val="24"/>
         </w:rPr>
-        <w:t xml:space="preserve">(Make sure you remember where you heard about the </w:t>
-      </w:r>
-      <w:proofErr w:type="gramStart"/>
-      <w:r>
-        <w:rPr>
-          <w:szCs w:val="24"/>
-        </w:rPr>
-        <w:t>role</w:t>
-      </w:r>
-      <w:proofErr w:type="gramEnd"/>
-      <w:r>
-        <w:rPr>
-          <w:szCs w:val="24"/>
-        </w:rPr>
-        <w:t xml:space="preserve"> so it doesn’t look like you are just applying randomly to every position possible.)</w:t>
-      </w:r>
-    </w:p>
-    <w:p>
-      <w:pPr>
-        <w:rPr>
-          <w:b/>
-          <w:bCs/>
-          <w:szCs w:val="24"/>
-        </w:rPr>
-      </w:pPr>
+        <w:t>(Make sure you remember where you heard about the role so it doesn’t look like you are just applying randomly to every position possible.)</w:t>
+      </w:r>
+    </w:p>
+    <w:p>
+      <w:pPr>
+        <w:rPr>
+          <w:b/>
+          <w:bCs/>
+          <w:szCs w:val="24"/>
+        </w:rPr>
+      </w:pPr>
+      <w:r>
+        <w:rPr>
+          <w:b/>
+          <w:bCs/>
+          <w:szCs w:val="24"/>
+        </w:rPr>
+        <w:t>Indeed, GlassDoor, LinkedIn, and a few other job finding sites are my job feeds.  Indeed listed the Business Analyst job at New Hampshire Housing Finance Authority</w:t>
+      </w:r>
+      <w:r>
+        <w:rPr>
+          <w:b/>
+          <w:bCs/>
+          <w:szCs w:val="24"/>
+        </w:rPr>
+        <w:t>.</w:t>
+      </w:r>
+      <w:bookmarkStart w:id="0" w:name="_GoBack"/>
+      <w:bookmarkEnd w:id="0"/>
     </w:p>
     <w:p>
       <w:pPr>
@@ -314,6 +318,52 @@
           <w:szCs w:val="24"/>
         </w:rPr>
       </w:pPr>
+      <w:r>
+        <w:rPr>
+          <w:b/>
+          <w:bCs/>
+          <w:szCs w:val="24"/>
+        </w:rPr>
+        <w:t xml:space="preserve">The New Hampshire Housing Finance Authority web site </w:t>
+      </w:r>
+      <w:hyperlink r:id="rId7" w:history="1">
+        <w:r>
+          <w:rPr>
+            <w:rStyle w:val="Hyperlink"/>
+            <w:b/>
+            <w:bCs/>
+            <w:szCs w:val="24"/>
+          </w:rPr>
+          <w:t>https://www.nhhfa.org</w:t>
+        </w:r>
+      </w:hyperlink>
+      <w:r>
+        <w:rPr>
+          <w:b/>
+          <w:bCs/>
+          <w:szCs w:val="24"/>
+        </w:rPr>
+        <w:t xml:space="preserve"> has a </w:t>
+      </w:r>
+      <w:hyperlink r:id="rId8" w:history="1">
+        <w:r>
+          <w:rPr>
+            <w:rStyle w:val="Hyperlink"/>
+            <w:b/>
+            <w:bCs/>
+            <w:szCs w:val="24"/>
+          </w:rPr>
+          <w:t>CAREERS</w:t>
+        </w:r>
+      </w:hyperlink>
+      <w:r>
+        <w:rPr>
+          <w:b/>
+          <w:bCs/>
+          <w:szCs w:val="24"/>
+        </w:rPr>
+        <w:t xml:space="preserve"> link among their link list at the lower part of the site.  The Business Analyst job listing offers four paragraphs on job duties and expectations, requirements and experience, as well as benefits.</w:t>
+      </w:r>
     </w:p>
     <w:p>
       <w:pPr>
@@ -333,45 +383,50 @@
         <w:rPr>
           <w:szCs w:val="24"/>
         </w:rPr>
-        <w:t xml:space="preserve">(Be </w:t>
-      </w:r>
-      <w:proofErr w:type="gramStart"/>
-      <w:r>
-        <w:rPr>
-          <w:szCs w:val="24"/>
-        </w:rPr>
-        <w:t>very specific</w:t>
-      </w:r>
-      <w:proofErr w:type="gramEnd"/>
-      <w:r>
-        <w:rPr>
-          <w:szCs w:val="24"/>
-        </w:rPr>
-        <w:t xml:space="preserve">. Talk about what appeals to you about the role but focus more on the value </w:t>
-      </w:r>
-      <w:proofErr w:type="gramStart"/>
-      <w:r>
-        <w:rPr>
-          <w:szCs w:val="24"/>
-        </w:rPr>
-        <w:t>you’ll</w:t>
-      </w:r>
-      <w:proofErr w:type="gramEnd"/>
-      <w:r>
-        <w:rPr>
-          <w:szCs w:val="24"/>
-        </w:rPr>
-        <w:t xml:space="preserve"> add to the team and company rather than what the company will do for you.)</w:t>
-      </w:r>
-    </w:p>
-    <w:p>
-      <w:pPr>
-        <w:rPr>
-          <w:b/>
-          <w:bCs/>
-          <w:szCs w:val="24"/>
-        </w:rPr>
-      </w:pPr>
+        <w:t>(Be very specific. Talk about what appeals to you about the role but focus more on the value you’ll add to the team and company rather than what the company will do for you.)</w:t>
+      </w:r>
+    </w:p>
+    <w:p>
+      <w:pPr>
+        <w:rPr>
+          <w:b/>
+          <w:bCs/>
+          <w:szCs w:val="24"/>
+        </w:rPr>
+      </w:pPr>
+      <w:r>
+        <w:rPr>
+          <w:b/>
+          <w:bCs/>
+          <w:szCs w:val="24"/>
+        </w:rPr>
+        <w:t>Displaying reported data in intelligent and coherent portrayals is what I like to do.  Using development tools to pull data into tight knit aggregates and display that data to elucidate trends, cross-functional applications, deeper analysis, logistics, and other business critical management requirements allows me to use critical thinking to provide accurate and beneficial business reporting structures.</w:t>
+      </w:r>
+    </w:p>
+    <w:p>
+      <w:pPr>
+        <w:rPr>
+          <w:b/>
+          <w:bCs/>
+          <w:szCs w:val="24"/>
+        </w:rPr>
+      </w:pPr>
+      <w:r>
+        <w:rPr>
+          <w:b/>
+          <w:bCs/>
+          <w:szCs w:val="24"/>
+        </w:rPr>
+        <w:t>Creating informational reports and presentation front ends involves determining requirements and expectations of the data to be portrayed</w:t>
+      </w:r>
+      <w:r>
+        <w:rPr>
+          <w:b/>
+          <w:bCs/>
+          <w:szCs w:val="24"/>
+        </w:rPr>
+        <w:t>.  Developing back end processes to pull data in a timely fashion keeps data access and server use time to a minimum.</w:t>
+      </w:r>
     </w:p>
     <w:p>
       <w:pPr>
@@ -391,21 +446,7 @@
         <w:rPr>
           <w:szCs w:val="24"/>
         </w:rPr>
-        <w:t xml:space="preserve">(Be </w:t>
-      </w:r>
-      <w:proofErr w:type="gramStart"/>
-      <w:r>
-        <w:rPr>
-          <w:szCs w:val="24"/>
-        </w:rPr>
-        <w:t>very specific</w:t>
-      </w:r>
-      <w:proofErr w:type="gramEnd"/>
-      <w:r>
-        <w:rPr>
-          <w:szCs w:val="24"/>
-        </w:rPr>
-        <w:t>. Talk about your skills, passion, and willingness to continuously learn to be an asset.)</w:t>
+        <w:t>(Be very specific. Talk about your skills, passion, and willingness to continuously learn to be an asset.)</w:t>
       </w:r>
     </w:p>
     <w:p>
@@ -460,6 +501,14 @@
           <w:szCs w:val="24"/>
         </w:rPr>
       </w:pPr>
+      <w:r>
+        <w:rPr>
+          <w:b/>
+          <w:bCs/>
+          <w:szCs w:val="24"/>
+        </w:rPr>
+        <w:t>Being able to have a 24 year in a high tech industry without having a college degree.</w:t>
+      </w:r>
     </w:p>
     <w:p>
       <w:pPr>
@@ -522,20 +571,35 @@
           <w:szCs w:val="24"/>
         </w:rPr>
       </w:pPr>
-    </w:p>
-    <w:p>
-      <w:pPr>
-        <w:rPr>
-          <w:szCs w:val="24"/>
-        </w:rPr>
-      </w:pPr>
-      <w:r>
-        <w:rPr>
-          <w:b/>
-          <w:bCs/>
-          <w:szCs w:val="24"/>
-        </w:rPr>
-        <w:lastRenderedPageBreak/>
+      <w:r>
+        <w:rPr>
+          <w:b/>
+          <w:bCs/>
+          <w:szCs w:val="24"/>
+        </w:rPr>
+        <w:t xml:space="preserve">A reporting structure </w:t>
+      </w:r>
+      <w:r>
+        <w:rPr>
+          <w:b/>
+          <w:bCs/>
+          <w:szCs w:val="24"/>
+        </w:rPr>
+        <w:t>turned out to be aggregating data from a set of fields who’s database structure was not fully understood by the individuals calling for the data.  During a meeting, the correct set of fields was determined after having displayed all the raw data fields and describing the data requirements more specifically.  Changes were made to the back-end pull and the front end portrayal.</w:t>
+      </w:r>
+    </w:p>
+    <w:p>
+      <w:pPr>
+        <w:rPr>
+          <w:szCs w:val="24"/>
+        </w:rPr>
+      </w:pPr>
+      <w:r>
+        <w:rPr>
+          <w:b/>
+          <w:bCs/>
+          <w:szCs w:val="24"/>
+        </w:rPr>
         <w:t>What are your goals for the future?</w:t>
       </w:r>
       <w:r>
@@ -561,6 +625,14 @@
           <w:szCs w:val="24"/>
         </w:rPr>
       </w:pPr>
+      <w:r>
+        <w:rPr>
+          <w:b/>
+          <w:bCs/>
+          <w:szCs w:val="24"/>
+        </w:rPr>
+        <w:t>Continuing to learn and grow database and development skills is my main focus.  Currently I am taking an online “boot camp” course for Web Front end Development offered at Nashua Community College and developed/provided by Promineo Tech.</w:t>
+      </w:r>
     </w:p>
     <w:p>
       <w:pPr>
@@ -588,31 +660,33 @@
         <w:rPr>
           <w:szCs w:val="24"/>
         </w:rPr>
-        <w:t>(</w:t>
-      </w:r>
-      <w:proofErr w:type="gramStart"/>
-      <w:r>
-        <w:rPr>
-          <w:szCs w:val="24"/>
-        </w:rPr>
-        <w:t>Don’t</w:t>
-      </w:r>
-      <w:proofErr w:type="gramEnd"/>
-      <w:r>
-        <w:rPr>
-          <w:szCs w:val="24"/>
-        </w:rPr>
-        <w:t xml:space="preserve"> say anything negative. Mention growth, changing industries, etc.)</w:t>
-      </w:r>
-    </w:p>
-    <w:p>
-      <w:pPr>
-        <w:rPr>
-          <w:b/>
-          <w:bCs/>
-          <w:szCs w:val="24"/>
-        </w:rPr>
-      </w:pPr>
+        <w:t>(Don’t say anything negative. Mention growth, changing industries, etc.)</w:t>
+      </w:r>
+    </w:p>
+    <w:p>
+      <w:pPr>
+        <w:rPr>
+          <w:b/>
+          <w:bCs/>
+          <w:szCs w:val="24"/>
+        </w:rPr>
+      </w:pPr>
+      <w:r>
+        <w:rPr>
+          <w:b/>
+          <w:bCs/>
+          <w:szCs w:val="24"/>
+        </w:rPr>
+        <w:t xml:space="preserve">The last two companies </w:t>
+      </w:r>
+      <w:r>
+        <w:rPr>
+          <w:b/>
+          <w:bCs/>
+          <w:szCs w:val="24"/>
+        </w:rPr>
+        <w:t>that employed me had structural lay offs that included my positions.</w:t>
+      </w:r>
     </w:p>
     <w:p>
       <w:pPr>
@@ -635,6 +709,12 @@
           <w:szCs w:val="24"/>
         </w:rPr>
       </w:pPr>
+      <w:r>
+        <w:rPr>
+          <w:szCs w:val="24"/>
+        </w:rPr>
+        <w:t>Thanks, but I’ll keep that information to myself.</w:t>
+      </w:r>
     </w:p>
     <w:p>
       <w:pPr>
@@ -653,12 +733,12 @@
       </w:pPr>
     </w:p>
     <w:sectPr>
-      <w:headerReference w:type="even" r:id="rId7"/>
-      <w:headerReference w:type="default" r:id="rId8"/>
-      <w:footerReference w:type="even" r:id="rId9"/>
-      <w:footerReference w:type="default" r:id="rId10"/>
-      <w:headerReference w:type="first" r:id="rId11"/>
-      <w:footerReference w:type="first" r:id="rId12"/>
+      <w:headerReference w:type="even" r:id="rId9"/>
+      <w:headerReference w:type="default" r:id="rId10"/>
+      <w:footerReference w:type="even" r:id="rId11"/>
+      <w:footerReference w:type="default" r:id="rId12"/>
+      <w:headerReference w:type="first" r:id="rId13"/>
+      <w:footerReference w:type="first" r:id="rId14"/>
       <w:pgSz w:w="12240" w:h="15840"/>
       <w:pgMar w:top="1440" w:right="1440" w:bottom="1440" w:left="1440" w:header="720" w:footer="720" w:gutter="0"/>
       <w:cols w:space="720"/>
@@ -669,7 +749,7 @@
 </file>
 
 <file path=word/endnotes.xml><?xml version="1.0" encoding="utf-8"?>
-<w:endnotes xmlns:wpc="http://schemas.microsoft.com/office/word/2010/wordprocessingCanvas" xmlns:cx="http://schemas.microsoft.com/office/drawing/2014/chartex" xmlns:cx1="http://schemas.microsoft.com/office/drawing/2015/9/8/chartex" xmlns:cx2="http://schemas.microsoft.com/office/drawing/2015/10/21/chartex" xmlns:cx3="http://schemas.microsoft.com/office/drawing/2016/5/9/chartex" xmlns:cx4="http://schemas.microsoft.com/office/drawing/2016/5/10/chartex" xmlns:cx5="http://schemas.microsoft.com/office/drawing/2016/5/11/chartex" xmlns:cx6="http://schemas.microsoft.com/office/drawing/2016/5/12/chartex" xmlns:cx7="http://schemas.microsoft.com/office/drawing/2016/5/13/chartex" xmlns:cx8="http://schemas.microsoft.com/office/drawing/2016/5/14/chartex" xmlns:mc="http://schemas.openxmlformats.org/markup-compatibility/2006" xmlns:aink="http://schemas.microsoft.com/office/drawing/2016/ink" xmlns:am3d="http://schemas.microsoft.com/office/drawing/2017/model3d" xmlns:o="urn:schemas-microsoft-com:office:office" xmlns:r="http://schemas.openxmlformats.org/officeDocument/2006/relationships" xmlns:m="http://schemas.openxmlformats.org/officeDocument/2006/math" xmlns:v="urn:schemas-microsoft-com:vml" xmlns:wp14="http://schemas.microsoft.com/office/word/2010/wordprocessingDrawing" xmlns:wp="http://schemas.openxmlformats.org/drawingml/2006/wordprocessingDrawing" xmlns:w10="urn:schemas-microsoft-com:office:word" xmlns:w="http://schemas.openxmlformats.org/wordprocessingml/2006/main" xmlns:w14="http://schemas.microsoft.com/office/word/2010/wordml" xmlns:w15="http://schemas.microsoft.com/office/word/2012/wordml" xmlns:w16cex="http://schemas.microsoft.com/office/word/2018/wordml/cex" xmlns:w16cid="http://schemas.microsoft.com/office/word/2016/wordml/cid" xmlns:w16="http://schemas.microsoft.com/office/word/2018/wordml" xmlns:w16se="http://schemas.microsoft.com/office/word/2015/wordml/symex" xmlns:wpg="http://schemas.microsoft.com/office/word/2010/wordprocessingGroup" xmlns:wpi="http://schemas.microsoft.com/office/word/2010/wordprocessingInk" xmlns:wne="http://schemas.microsoft.com/office/word/2006/wordml" xmlns:wps="http://schemas.microsoft.com/office/word/2010/wordprocessingShape" mc:Ignorable="w14 w15 w16se w16cid w16 w16cex wp14">
+<w:endnotes xmlns:wpc="http://schemas.microsoft.com/office/word/2010/wordprocessingCanvas" xmlns:cx="http://schemas.microsoft.com/office/drawing/2014/chartex" xmlns:cx1="http://schemas.microsoft.com/office/drawing/2015/9/8/chartex" xmlns:cx2="http://schemas.microsoft.com/office/drawing/2015/10/21/chartex" xmlns:cx3="http://schemas.microsoft.com/office/drawing/2016/5/9/chartex" xmlns:cx4="http://schemas.microsoft.com/office/drawing/2016/5/10/chartex" xmlns:cx5="http://schemas.microsoft.com/office/drawing/2016/5/11/chartex" xmlns:cx6="http://schemas.microsoft.com/office/drawing/2016/5/12/chartex" xmlns:cx7="http://schemas.microsoft.com/office/drawing/2016/5/13/chartex" xmlns:cx8="http://schemas.microsoft.com/office/drawing/2016/5/14/chartex" xmlns:mc="http://schemas.openxmlformats.org/markup-compatibility/2006" xmlns:aink="http://schemas.microsoft.com/office/drawing/2016/ink" xmlns:am3d="http://schemas.microsoft.com/office/drawing/2017/model3d" xmlns:o="urn:schemas-microsoft-com:office:office" xmlns:r="http://schemas.openxmlformats.org/officeDocument/2006/relationships" xmlns:m="http://schemas.openxmlformats.org/officeDocument/2006/math" xmlns:v="urn:schemas-microsoft-com:vml" xmlns:wp14="http://schemas.microsoft.com/office/word/2010/wordprocessingDrawing" xmlns:wp="http://schemas.openxmlformats.org/drawingml/2006/wordprocessingDrawing" xmlns:w10="urn:schemas-microsoft-com:office:word" xmlns:w="http://schemas.openxmlformats.org/wordprocessingml/2006/main" xmlns:w14="http://schemas.microsoft.com/office/word/2010/wordml" xmlns:w15="http://schemas.microsoft.com/office/word/2012/wordml" xmlns:w16cid="http://schemas.microsoft.com/office/word/2016/wordml/cid" xmlns:w16se="http://schemas.microsoft.com/office/word/2015/wordml/symex" xmlns:wpg="http://schemas.microsoft.com/office/word/2010/wordprocessingGroup" xmlns:wpi="http://schemas.microsoft.com/office/word/2010/wordprocessingInk" xmlns:wne="http://schemas.microsoft.com/office/word/2006/wordml" xmlns:wps="http://schemas.microsoft.com/office/word/2010/wordprocessingShape" mc:Ignorable="w14 w15 w16se w16cid wp14">
   <w:endnote w:type="separator" w:id="-1">
     <w:p>
       <w:pPr>
@@ -694,7 +774,7 @@
 </file>
 
 <file path=word/footer1.xml><?xml version="1.0" encoding="utf-8"?>
-<w:ftr xmlns:wpc="http://schemas.microsoft.com/office/word/2010/wordprocessingCanvas" xmlns:cx="http://schemas.microsoft.com/office/drawing/2014/chartex" xmlns:cx1="http://schemas.microsoft.com/office/drawing/2015/9/8/chartex" xmlns:cx2="http://schemas.microsoft.com/office/drawing/2015/10/21/chartex" xmlns:cx3="http://schemas.microsoft.com/office/drawing/2016/5/9/chartex" xmlns:cx4="http://schemas.microsoft.com/office/drawing/2016/5/10/chartex" xmlns:cx5="http://schemas.microsoft.com/office/drawing/2016/5/11/chartex" xmlns:cx6="http://schemas.microsoft.com/office/drawing/2016/5/12/chartex" xmlns:cx7="http://schemas.microsoft.com/office/drawing/2016/5/13/chartex" xmlns:cx8="http://schemas.microsoft.com/office/drawing/2016/5/14/chartex" xmlns:mc="http://schemas.openxmlformats.org/markup-compatibility/2006" xmlns:aink="http://schemas.microsoft.com/office/drawing/2016/ink" xmlns:am3d="http://schemas.microsoft.com/office/drawing/2017/model3d" xmlns:o="urn:schemas-microsoft-com:office:office" xmlns:r="http://schemas.openxmlformats.org/officeDocument/2006/relationships" xmlns:m="http://schemas.openxmlformats.org/officeDocument/2006/math" xmlns:v="urn:schemas-microsoft-com:vml" xmlns:wp14="http://schemas.microsoft.com/office/word/2010/wordprocessingDrawing" xmlns:wp="http://schemas.openxmlformats.org/drawingml/2006/wordprocessingDrawing" xmlns:w10="urn:schemas-microsoft-com:office:word" xmlns:w="http://schemas.openxmlformats.org/wordprocessingml/2006/main" xmlns:w14="http://schemas.microsoft.com/office/word/2010/wordml" xmlns:w15="http://schemas.microsoft.com/office/word/2012/wordml" xmlns:w16cex="http://schemas.microsoft.com/office/word/2018/wordml/cex" xmlns:w16cid="http://schemas.microsoft.com/office/word/2016/wordml/cid" xmlns:w16="http://schemas.microsoft.com/office/word/2018/wordml" xmlns:w16se="http://schemas.microsoft.com/office/word/2015/wordml/symex" xmlns:wpg="http://schemas.microsoft.com/office/word/2010/wordprocessingGroup" xmlns:wpi="http://schemas.microsoft.com/office/word/2010/wordprocessingInk" xmlns:wne="http://schemas.microsoft.com/office/word/2006/wordml" xmlns:wps="http://schemas.microsoft.com/office/word/2010/wordprocessingShape" mc:Ignorable="w14 w15 w16se w16cid w16 w16cex wp14">
+<w:ftr xmlns:wpc="http://schemas.microsoft.com/office/word/2010/wordprocessingCanvas" xmlns:cx="http://schemas.microsoft.com/office/drawing/2014/chartex" xmlns:cx1="http://schemas.microsoft.com/office/drawing/2015/9/8/chartex" xmlns:cx2="http://schemas.microsoft.com/office/drawing/2015/10/21/chartex" xmlns:cx3="http://schemas.microsoft.com/office/drawing/2016/5/9/chartex" xmlns:cx4="http://schemas.microsoft.com/office/drawing/2016/5/10/chartex" xmlns:cx5="http://schemas.microsoft.com/office/drawing/2016/5/11/chartex" xmlns:cx6="http://schemas.microsoft.com/office/drawing/2016/5/12/chartex" xmlns:cx7="http://schemas.microsoft.com/office/drawing/2016/5/13/chartex" xmlns:cx8="http://schemas.microsoft.com/office/drawing/2016/5/14/chartex" xmlns:mc="http://schemas.openxmlformats.org/markup-compatibility/2006" xmlns:aink="http://schemas.microsoft.com/office/drawing/2016/ink" xmlns:am3d="http://schemas.microsoft.com/office/drawing/2017/model3d" xmlns:o="urn:schemas-microsoft-com:office:office" xmlns:r="http://schemas.openxmlformats.org/officeDocument/2006/relationships" xmlns:m="http://schemas.openxmlformats.org/officeDocument/2006/math" xmlns:v="urn:schemas-microsoft-com:vml" xmlns:wp14="http://schemas.microsoft.com/office/word/2010/wordprocessingDrawing" xmlns:wp="http://schemas.openxmlformats.org/drawingml/2006/wordprocessingDrawing" xmlns:w10="urn:schemas-microsoft-com:office:word" xmlns:w="http://schemas.openxmlformats.org/wordprocessingml/2006/main" xmlns:w14="http://schemas.microsoft.com/office/word/2010/wordml" xmlns:w15="http://schemas.microsoft.com/office/word/2012/wordml" xmlns:w16cid="http://schemas.microsoft.com/office/word/2016/wordml/cid" xmlns:w16se="http://schemas.microsoft.com/office/word/2015/wordml/symex" xmlns:wpg="http://schemas.microsoft.com/office/word/2010/wordprocessingGroup" xmlns:wpi="http://schemas.microsoft.com/office/word/2010/wordprocessingInk" xmlns:wne="http://schemas.microsoft.com/office/word/2006/wordml" xmlns:wps="http://schemas.microsoft.com/office/word/2010/wordprocessingShape" mc:Ignorable="w14 w15 w16se w16cid wp14">
   <w:p>
     <w:pPr>
       <w:pStyle w:val="Footer"/>
@@ -704,7 +784,7 @@
 </file>
 
 <file path=word/footer2.xml><?xml version="1.0" encoding="utf-8"?>
-<w:ftr xmlns:wpc="http://schemas.microsoft.com/office/word/2010/wordprocessingCanvas" xmlns:cx="http://schemas.microsoft.com/office/drawing/2014/chartex" xmlns:cx1="http://schemas.microsoft.com/office/drawing/2015/9/8/chartex" xmlns:cx2="http://schemas.microsoft.com/office/drawing/2015/10/21/chartex" xmlns:cx3="http://schemas.microsoft.com/office/drawing/2016/5/9/chartex" xmlns:cx4="http://schemas.microsoft.com/office/drawing/2016/5/10/chartex" xmlns:cx5="http://schemas.microsoft.com/office/drawing/2016/5/11/chartex" xmlns:cx6="http://schemas.microsoft.com/office/drawing/2016/5/12/chartex" xmlns:cx7="http://schemas.microsoft.com/office/drawing/2016/5/13/chartex" xmlns:cx8="http://schemas.microsoft.com/office/drawing/2016/5/14/chartex" xmlns:mc="http://schemas.openxmlformats.org/markup-compatibility/2006" xmlns:aink="http://schemas.microsoft.com/office/drawing/2016/ink" xmlns:am3d="http://schemas.microsoft.com/office/drawing/2017/model3d" xmlns:o="urn:schemas-microsoft-com:office:office" xmlns:r="http://schemas.openxmlformats.org/officeDocument/2006/relationships" xmlns:m="http://schemas.openxmlformats.org/officeDocument/2006/math" xmlns:v="urn:schemas-microsoft-com:vml" xmlns:wp14="http://schemas.microsoft.com/office/word/2010/wordprocessingDrawing" xmlns:wp="http://schemas.openxmlformats.org/drawingml/2006/wordprocessingDrawing" xmlns:w10="urn:schemas-microsoft-com:office:word" xmlns:w="http://schemas.openxmlformats.org/wordprocessingml/2006/main" xmlns:w14="http://schemas.microsoft.com/office/word/2010/wordml" xmlns:w15="http://schemas.microsoft.com/office/word/2012/wordml" xmlns:w16cex="http://schemas.microsoft.com/office/word/2018/wordml/cex" xmlns:w16cid="http://schemas.microsoft.com/office/word/2016/wordml/cid" xmlns:w16="http://schemas.microsoft.com/office/word/2018/wordml" xmlns:w16se="http://schemas.microsoft.com/office/word/2015/wordml/symex" xmlns:wpg="http://schemas.microsoft.com/office/word/2010/wordprocessingGroup" xmlns:wpi="http://schemas.microsoft.com/office/word/2010/wordprocessingInk" xmlns:wne="http://schemas.microsoft.com/office/word/2006/wordml" xmlns:wps="http://schemas.microsoft.com/office/word/2010/wordprocessingShape" mc:Ignorable="w14 w15 w16se w16cid w16 w16cex wp14">
+<w:ftr xmlns:wpc="http://schemas.microsoft.com/office/word/2010/wordprocessingCanvas" xmlns:cx="http://schemas.microsoft.com/office/drawing/2014/chartex" xmlns:cx1="http://schemas.microsoft.com/office/drawing/2015/9/8/chartex" xmlns:cx2="http://schemas.microsoft.com/office/drawing/2015/10/21/chartex" xmlns:cx3="http://schemas.microsoft.com/office/drawing/2016/5/9/chartex" xmlns:cx4="http://schemas.microsoft.com/office/drawing/2016/5/10/chartex" xmlns:cx5="http://schemas.microsoft.com/office/drawing/2016/5/11/chartex" xmlns:cx6="http://schemas.microsoft.com/office/drawing/2016/5/12/chartex" xmlns:cx7="http://schemas.microsoft.com/office/drawing/2016/5/13/chartex" xmlns:cx8="http://schemas.microsoft.com/office/drawing/2016/5/14/chartex" xmlns:mc="http://schemas.openxmlformats.org/markup-compatibility/2006" xmlns:aink="http://schemas.microsoft.com/office/drawing/2016/ink" xmlns:am3d="http://schemas.microsoft.com/office/drawing/2017/model3d" xmlns:o="urn:schemas-microsoft-com:office:office" xmlns:r="http://schemas.openxmlformats.org/officeDocument/2006/relationships" xmlns:m="http://schemas.openxmlformats.org/officeDocument/2006/math" xmlns:v="urn:schemas-microsoft-com:vml" xmlns:wp14="http://schemas.microsoft.com/office/word/2010/wordprocessingDrawing" xmlns:wp="http://schemas.openxmlformats.org/drawingml/2006/wordprocessingDrawing" xmlns:w10="urn:schemas-microsoft-com:office:word" xmlns:w="http://schemas.openxmlformats.org/wordprocessingml/2006/main" xmlns:w14="http://schemas.microsoft.com/office/word/2010/wordml" xmlns:w15="http://schemas.microsoft.com/office/word/2012/wordml" xmlns:w16cid="http://schemas.microsoft.com/office/word/2016/wordml/cid" xmlns:w16se="http://schemas.microsoft.com/office/word/2015/wordml/symex" xmlns:wpg="http://schemas.microsoft.com/office/word/2010/wordprocessingGroup" xmlns:wpi="http://schemas.microsoft.com/office/word/2010/wordprocessingInk" xmlns:wne="http://schemas.microsoft.com/office/word/2006/wordml" xmlns:wps="http://schemas.microsoft.com/office/word/2010/wordprocessingShape" mc:Ignorable="w14 w15 w16se w16cid wp14">
   <w:p>
     <w:pPr>
       <w:pStyle w:val="Footer"/>
@@ -714,7 +794,7 @@
 </file>
 
 <file path=word/footer3.xml><?xml version="1.0" encoding="utf-8"?>
-<w:ftr xmlns:wpc="http://schemas.microsoft.com/office/word/2010/wordprocessingCanvas" xmlns:cx="http://schemas.microsoft.com/office/drawing/2014/chartex" xmlns:cx1="http://schemas.microsoft.com/office/drawing/2015/9/8/chartex" xmlns:cx2="http://schemas.microsoft.com/office/drawing/2015/10/21/chartex" xmlns:cx3="http://schemas.microsoft.com/office/drawing/2016/5/9/chartex" xmlns:cx4="http://schemas.microsoft.com/office/drawing/2016/5/10/chartex" xmlns:cx5="http://schemas.microsoft.com/office/drawing/2016/5/11/chartex" xmlns:cx6="http://schemas.microsoft.com/office/drawing/2016/5/12/chartex" xmlns:cx7="http://schemas.microsoft.com/office/drawing/2016/5/13/chartex" xmlns:cx8="http://schemas.microsoft.com/office/drawing/2016/5/14/chartex" xmlns:mc="http://schemas.openxmlformats.org/markup-compatibility/2006" xmlns:aink="http://schemas.microsoft.com/office/drawing/2016/ink" xmlns:am3d="http://schemas.microsoft.com/office/drawing/2017/model3d" xmlns:o="urn:schemas-microsoft-com:office:office" xmlns:r="http://schemas.openxmlformats.org/officeDocument/2006/relationships" xmlns:m="http://schemas.openxmlformats.org/officeDocument/2006/math" xmlns:v="urn:schemas-microsoft-com:vml" xmlns:wp14="http://schemas.microsoft.com/office/word/2010/wordprocessingDrawing" xmlns:wp="http://schemas.openxmlformats.org/drawingml/2006/wordprocessingDrawing" xmlns:w10="urn:schemas-microsoft-com:office:word" xmlns:w="http://schemas.openxmlformats.org/wordprocessingml/2006/main" xmlns:w14="http://schemas.microsoft.com/office/word/2010/wordml" xmlns:w15="http://schemas.microsoft.com/office/word/2012/wordml" xmlns:w16cex="http://schemas.microsoft.com/office/word/2018/wordml/cex" xmlns:w16cid="http://schemas.microsoft.com/office/word/2016/wordml/cid" xmlns:w16="http://schemas.microsoft.com/office/word/2018/wordml" xmlns:w16se="http://schemas.microsoft.com/office/word/2015/wordml/symex" xmlns:wpg="http://schemas.microsoft.com/office/word/2010/wordprocessingGroup" xmlns:wpi="http://schemas.microsoft.com/office/word/2010/wordprocessingInk" xmlns:wne="http://schemas.microsoft.com/office/word/2006/wordml" xmlns:wps="http://schemas.microsoft.com/office/word/2010/wordprocessingShape" mc:Ignorable="w14 w15 w16se w16cid w16 w16cex wp14">
+<w:ftr xmlns:wpc="http://schemas.microsoft.com/office/word/2010/wordprocessingCanvas" xmlns:cx="http://schemas.microsoft.com/office/drawing/2014/chartex" xmlns:cx1="http://schemas.microsoft.com/office/drawing/2015/9/8/chartex" xmlns:cx2="http://schemas.microsoft.com/office/drawing/2015/10/21/chartex" xmlns:cx3="http://schemas.microsoft.com/office/drawing/2016/5/9/chartex" xmlns:cx4="http://schemas.microsoft.com/office/drawing/2016/5/10/chartex" xmlns:cx5="http://schemas.microsoft.com/office/drawing/2016/5/11/chartex" xmlns:cx6="http://schemas.microsoft.com/office/drawing/2016/5/12/chartex" xmlns:cx7="http://schemas.microsoft.com/office/drawing/2016/5/13/chartex" xmlns:cx8="http://schemas.microsoft.com/office/drawing/2016/5/14/chartex" xmlns:mc="http://schemas.openxmlformats.org/markup-compatibility/2006" xmlns:aink="http://schemas.microsoft.com/office/drawing/2016/ink" xmlns:am3d="http://schemas.microsoft.com/office/drawing/2017/model3d" xmlns:o="urn:schemas-microsoft-com:office:office" xmlns:r="http://schemas.openxmlformats.org/officeDocument/2006/relationships" xmlns:m="http://schemas.openxmlformats.org/officeDocument/2006/math" xmlns:v="urn:schemas-microsoft-com:vml" xmlns:wp14="http://schemas.microsoft.com/office/word/2010/wordprocessingDrawing" xmlns:wp="http://schemas.openxmlformats.org/drawingml/2006/wordprocessingDrawing" xmlns:w10="urn:schemas-microsoft-com:office:word" xmlns:w="http://schemas.openxmlformats.org/wordprocessingml/2006/main" xmlns:w14="http://schemas.microsoft.com/office/word/2010/wordml" xmlns:w15="http://schemas.microsoft.com/office/word/2012/wordml" xmlns:w16cid="http://schemas.microsoft.com/office/word/2016/wordml/cid" xmlns:w16se="http://schemas.microsoft.com/office/word/2015/wordml/symex" xmlns:wpg="http://schemas.microsoft.com/office/word/2010/wordprocessingGroup" xmlns:wpi="http://schemas.microsoft.com/office/word/2010/wordprocessingInk" xmlns:wne="http://schemas.microsoft.com/office/word/2006/wordml" xmlns:wps="http://schemas.microsoft.com/office/word/2010/wordprocessingShape" mc:Ignorable="w14 w15 w16se w16cid wp14">
   <w:p>
     <w:pPr>
       <w:pStyle w:val="Footer"/>
@@ -724,7 +804,7 @@
 </file>
 
 <file path=word/footnotes.xml><?xml version="1.0" encoding="utf-8"?>
-<w:footnotes xmlns:wpc="http://schemas.microsoft.com/office/word/2010/wordprocessingCanvas" xmlns:cx="http://schemas.microsoft.com/office/drawing/2014/chartex" xmlns:cx1="http://schemas.microsoft.com/office/drawing/2015/9/8/chartex" xmlns:cx2="http://schemas.microsoft.com/office/drawing/2015/10/21/chartex" xmlns:cx3="http://schemas.microsoft.com/office/drawing/2016/5/9/chartex" xmlns:cx4="http://schemas.microsoft.com/office/drawing/2016/5/10/chartex" xmlns:cx5="http://schemas.microsoft.com/office/drawing/2016/5/11/chartex" xmlns:cx6="http://schemas.microsoft.com/office/drawing/2016/5/12/chartex" xmlns:cx7="http://schemas.microsoft.com/office/drawing/2016/5/13/chartex" xmlns:cx8="http://schemas.microsoft.com/office/drawing/2016/5/14/chartex" xmlns:mc="http://schemas.openxmlformats.org/markup-compatibility/2006" xmlns:aink="http://schemas.microsoft.com/office/drawing/2016/ink" xmlns:am3d="http://schemas.microsoft.com/office/drawing/2017/model3d" xmlns:o="urn:schemas-microsoft-com:office:office" xmlns:r="http://schemas.openxmlformats.org/officeDocument/2006/relationships" xmlns:m="http://schemas.openxmlformats.org/officeDocument/2006/math" xmlns:v="urn:schemas-microsoft-com:vml" xmlns:wp14="http://schemas.microsoft.com/office/word/2010/wordprocessingDrawing" xmlns:wp="http://schemas.openxmlformats.org/drawingml/2006/wordprocessingDrawing" xmlns:w10="urn:schemas-microsoft-com:office:word" xmlns:w="http://schemas.openxmlformats.org/wordprocessingml/2006/main" xmlns:w14="http://schemas.microsoft.com/office/word/2010/wordml" xmlns:w15="http://schemas.microsoft.com/office/word/2012/wordml" xmlns:w16cex="http://schemas.microsoft.com/office/word/2018/wordml/cex" xmlns:w16cid="http://schemas.microsoft.com/office/word/2016/wordml/cid" xmlns:w16="http://schemas.microsoft.com/office/word/2018/wordml" xmlns:w16se="http://schemas.microsoft.com/office/word/2015/wordml/symex" xmlns:wpg="http://schemas.microsoft.com/office/word/2010/wordprocessingGroup" xmlns:wpi="http://schemas.microsoft.com/office/word/2010/wordprocessingInk" xmlns:wne="http://schemas.microsoft.com/office/word/2006/wordml" xmlns:wps="http://schemas.microsoft.com/office/word/2010/wordprocessingShape" mc:Ignorable="w14 w15 w16se w16cid w16 w16cex wp14">
+<w:footnotes xmlns:wpc="http://schemas.microsoft.com/office/word/2010/wordprocessingCanvas" xmlns:cx="http://schemas.microsoft.com/office/drawing/2014/chartex" xmlns:cx1="http://schemas.microsoft.com/office/drawing/2015/9/8/chartex" xmlns:cx2="http://schemas.microsoft.com/office/drawing/2015/10/21/chartex" xmlns:cx3="http://schemas.microsoft.com/office/drawing/2016/5/9/chartex" xmlns:cx4="http://schemas.microsoft.com/office/drawing/2016/5/10/chartex" xmlns:cx5="http://schemas.microsoft.com/office/drawing/2016/5/11/chartex" xmlns:cx6="http://schemas.microsoft.com/office/drawing/2016/5/12/chartex" xmlns:cx7="http://schemas.microsoft.com/office/drawing/2016/5/13/chartex" xmlns:cx8="http://schemas.microsoft.com/office/drawing/2016/5/14/chartex" xmlns:mc="http://schemas.openxmlformats.org/markup-compatibility/2006" xmlns:aink="http://schemas.microsoft.com/office/drawing/2016/ink" xmlns:am3d="http://schemas.microsoft.com/office/drawing/2017/model3d" xmlns:o="urn:schemas-microsoft-com:office:office" xmlns:r="http://schemas.openxmlformats.org/officeDocument/2006/relationships" xmlns:m="http://schemas.openxmlformats.org/officeDocument/2006/math" xmlns:v="urn:schemas-microsoft-com:vml" xmlns:wp14="http://schemas.microsoft.com/office/word/2010/wordprocessingDrawing" xmlns:wp="http://schemas.openxmlformats.org/drawingml/2006/wordprocessingDrawing" xmlns:w10="urn:schemas-microsoft-com:office:word" xmlns:w="http://schemas.openxmlformats.org/wordprocessingml/2006/main" xmlns:w14="http://schemas.microsoft.com/office/word/2010/wordml" xmlns:w15="http://schemas.microsoft.com/office/word/2012/wordml" xmlns:w16cid="http://schemas.microsoft.com/office/word/2016/wordml/cid" xmlns:w16se="http://schemas.microsoft.com/office/word/2015/wordml/symex" xmlns:wpg="http://schemas.microsoft.com/office/word/2010/wordprocessingGroup" xmlns:wpi="http://schemas.microsoft.com/office/word/2010/wordprocessingInk" xmlns:wne="http://schemas.microsoft.com/office/word/2006/wordml" xmlns:wps="http://schemas.microsoft.com/office/word/2010/wordprocessingShape" mc:Ignorable="w14 w15 w16se w16cid wp14">
   <w:footnote w:type="separator" w:id="-1">
     <w:p>
       <w:pPr>
@@ -749,7 +829,7 @@
 </file>
 
 <file path=word/header1.xml><?xml version="1.0" encoding="utf-8"?>
-<w:hdr xmlns:wpc="http://schemas.microsoft.com/office/word/2010/wordprocessingCanvas" xmlns:cx="http://schemas.microsoft.com/office/drawing/2014/chartex" xmlns:cx1="http://schemas.microsoft.com/office/drawing/2015/9/8/chartex" xmlns:cx2="http://schemas.microsoft.com/office/drawing/2015/10/21/chartex" xmlns:cx3="http://schemas.microsoft.com/office/drawing/2016/5/9/chartex" xmlns:cx4="http://schemas.microsoft.com/office/drawing/2016/5/10/chartex" xmlns:cx5="http://schemas.microsoft.com/office/drawing/2016/5/11/chartex" xmlns:cx6="http://schemas.microsoft.com/office/drawing/2016/5/12/chartex" xmlns:cx7="http://schemas.microsoft.com/office/drawing/2016/5/13/chartex" xmlns:cx8="http://schemas.microsoft.com/office/drawing/2016/5/14/chartex" xmlns:mc="http://schemas.openxmlformats.org/markup-compatibility/2006" xmlns:aink="http://schemas.microsoft.com/office/drawing/2016/ink" xmlns:am3d="http://schemas.microsoft.com/office/drawing/2017/model3d" xmlns:o="urn:schemas-microsoft-com:office:office" xmlns:r="http://schemas.openxmlformats.org/officeDocument/2006/relationships" xmlns:m="http://schemas.openxmlformats.org/officeDocument/2006/math" xmlns:v="urn:schemas-microsoft-com:vml" xmlns:wp14="http://schemas.microsoft.com/office/word/2010/wordprocessingDrawing" xmlns:wp="http://schemas.openxmlformats.org/drawingml/2006/wordprocessingDrawing" xmlns:w10="urn:schemas-microsoft-com:office:word" xmlns:w="http://schemas.openxmlformats.org/wordprocessingml/2006/main" xmlns:w14="http://schemas.microsoft.com/office/word/2010/wordml" xmlns:w15="http://schemas.microsoft.com/office/word/2012/wordml" xmlns:w16cex="http://schemas.microsoft.com/office/word/2018/wordml/cex" xmlns:w16cid="http://schemas.microsoft.com/office/word/2016/wordml/cid" xmlns:w16="http://schemas.microsoft.com/office/word/2018/wordml" xmlns:w16se="http://schemas.microsoft.com/office/word/2015/wordml/symex" xmlns:wpg="http://schemas.microsoft.com/office/word/2010/wordprocessingGroup" xmlns:wpi="http://schemas.microsoft.com/office/word/2010/wordprocessingInk" xmlns:wne="http://schemas.microsoft.com/office/word/2006/wordml" xmlns:wps="http://schemas.microsoft.com/office/word/2010/wordprocessingShape" mc:Ignorable="w14 w15 w16se w16cid w16 w16cex wp14">
+<w:hdr xmlns:wpc="http://schemas.microsoft.com/office/word/2010/wordprocessingCanvas" xmlns:cx="http://schemas.microsoft.com/office/drawing/2014/chartex" xmlns:cx1="http://schemas.microsoft.com/office/drawing/2015/9/8/chartex" xmlns:cx2="http://schemas.microsoft.com/office/drawing/2015/10/21/chartex" xmlns:cx3="http://schemas.microsoft.com/office/drawing/2016/5/9/chartex" xmlns:cx4="http://schemas.microsoft.com/office/drawing/2016/5/10/chartex" xmlns:cx5="http://schemas.microsoft.com/office/drawing/2016/5/11/chartex" xmlns:cx6="http://schemas.microsoft.com/office/drawing/2016/5/12/chartex" xmlns:cx7="http://schemas.microsoft.com/office/drawing/2016/5/13/chartex" xmlns:cx8="http://schemas.microsoft.com/office/drawing/2016/5/14/chartex" xmlns:mc="http://schemas.openxmlformats.org/markup-compatibility/2006" xmlns:aink="http://schemas.microsoft.com/office/drawing/2016/ink" xmlns:am3d="http://schemas.microsoft.com/office/drawing/2017/model3d" xmlns:o="urn:schemas-microsoft-com:office:office" xmlns:r="http://schemas.openxmlformats.org/officeDocument/2006/relationships" xmlns:m="http://schemas.openxmlformats.org/officeDocument/2006/math" xmlns:v="urn:schemas-microsoft-com:vml" xmlns:wp14="http://schemas.microsoft.com/office/word/2010/wordprocessingDrawing" xmlns:wp="http://schemas.openxmlformats.org/drawingml/2006/wordprocessingDrawing" xmlns:w10="urn:schemas-microsoft-com:office:word" xmlns:w="http://schemas.openxmlformats.org/wordprocessingml/2006/main" xmlns:w14="http://schemas.microsoft.com/office/word/2010/wordml" xmlns:w15="http://schemas.microsoft.com/office/word/2012/wordml" xmlns:w16cid="http://schemas.microsoft.com/office/word/2016/wordml/cid" xmlns:w16se="http://schemas.microsoft.com/office/word/2015/wordml/symex" xmlns:wpg="http://schemas.microsoft.com/office/word/2010/wordprocessingGroup" xmlns:wpi="http://schemas.microsoft.com/office/word/2010/wordprocessingInk" xmlns:wne="http://schemas.microsoft.com/office/word/2006/wordml" xmlns:wps="http://schemas.microsoft.com/office/word/2010/wordprocessingShape" mc:Ignorable="w14 w15 w16se w16cid wp14">
   <w:p>
     <w:pPr>
       <w:pStyle w:val="Header"/>
@@ -759,7 +839,7 @@
 </file>
 
 <file path=word/header2.xml><?xml version="1.0" encoding="utf-8"?>
-<w:hdr xmlns:wpc="http://schemas.microsoft.com/office/word/2010/wordprocessingCanvas" xmlns:cx="http://schemas.microsoft.com/office/drawing/2014/chartex" xmlns:cx1="http://schemas.microsoft.com/office/drawing/2015/9/8/chartex" xmlns:cx2="http://schemas.microsoft.com/office/drawing/2015/10/21/chartex" xmlns:cx3="http://schemas.microsoft.com/office/drawing/2016/5/9/chartex" xmlns:cx4="http://schemas.microsoft.com/office/drawing/2016/5/10/chartex" xmlns:cx5="http://schemas.microsoft.com/office/drawing/2016/5/11/chartex" xmlns:cx6="http://schemas.microsoft.com/office/drawing/2016/5/12/chartex" xmlns:cx7="http://schemas.microsoft.com/office/drawing/2016/5/13/chartex" xmlns:cx8="http://schemas.microsoft.com/office/drawing/2016/5/14/chartex" xmlns:mc="http://schemas.openxmlformats.org/markup-compatibility/2006" xmlns:aink="http://schemas.microsoft.com/office/drawing/2016/ink" xmlns:am3d="http://schemas.microsoft.com/office/drawing/2017/model3d" xmlns:o="urn:schemas-microsoft-com:office:office" xmlns:r="http://schemas.openxmlformats.org/officeDocument/2006/relationships" xmlns:m="http://schemas.openxmlformats.org/officeDocument/2006/math" xmlns:v="urn:schemas-microsoft-com:vml" xmlns:wp14="http://schemas.microsoft.com/office/word/2010/wordprocessingDrawing" xmlns:wp="http://schemas.openxmlformats.org/drawingml/2006/wordprocessingDrawing" xmlns:w10="urn:schemas-microsoft-com:office:word" xmlns:w="http://schemas.openxmlformats.org/wordprocessingml/2006/main" xmlns:w14="http://schemas.microsoft.com/office/word/2010/wordml" xmlns:w15="http://schemas.microsoft.com/office/word/2012/wordml" xmlns:w16cex="http://schemas.microsoft.com/office/word/2018/wordml/cex" xmlns:w16cid="http://schemas.microsoft.com/office/word/2016/wordml/cid" xmlns:w16="http://schemas.microsoft.com/office/word/2018/wordml" xmlns:w16se="http://schemas.microsoft.com/office/word/2015/wordml/symex" xmlns:wpg="http://schemas.microsoft.com/office/word/2010/wordprocessingGroup" xmlns:wpi="http://schemas.microsoft.com/office/word/2010/wordprocessingInk" xmlns:wne="http://schemas.microsoft.com/office/word/2006/wordml" xmlns:wps="http://schemas.microsoft.com/office/word/2010/wordprocessingShape" mc:Ignorable="w14 w15 w16se w16cid w16 w16cex wp14">
+<w:hdr xmlns:wpc="http://schemas.microsoft.com/office/word/2010/wordprocessingCanvas" xmlns:cx="http://schemas.microsoft.com/office/drawing/2014/chartex" xmlns:cx1="http://schemas.microsoft.com/office/drawing/2015/9/8/chartex" xmlns:cx2="http://schemas.microsoft.com/office/drawing/2015/10/21/chartex" xmlns:cx3="http://schemas.microsoft.com/office/drawing/2016/5/9/chartex" xmlns:cx4="http://schemas.microsoft.com/office/drawing/2016/5/10/chartex" xmlns:cx5="http://schemas.microsoft.com/office/drawing/2016/5/11/chartex" xmlns:cx6="http://schemas.microsoft.com/office/drawing/2016/5/12/chartex" xmlns:cx7="http://schemas.microsoft.com/office/drawing/2016/5/13/chartex" xmlns:cx8="http://schemas.microsoft.com/office/drawing/2016/5/14/chartex" xmlns:mc="http://schemas.openxmlformats.org/markup-compatibility/2006" xmlns:aink="http://schemas.microsoft.com/office/drawing/2016/ink" xmlns:am3d="http://schemas.microsoft.com/office/drawing/2017/model3d" xmlns:o="urn:schemas-microsoft-com:office:office" xmlns:r="http://schemas.openxmlformats.org/officeDocument/2006/relationships" xmlns:m="http://schemas.openxmlformats.org/officeDocument/2006/math" xmlns:v="urn:schemas-microsoft-com:vml" xmlns:wp14="http://schemas.microsoft.com/office/word/2010/wordprocessingDrawing" xmlns:wp="http://schemas.openxmlformats.org/drawingml/2006/wordprocessingDrawing" xmlns:w10="urn:schemas-microsoft-com:office:word" xmlns:w="http://schemas.openxmlformats.org/wordprocessingml/2006/main" xmlns:w14="http://schemas.microsoft.com/office/word/2010/wordml" xmlns:w15="http://schemas.microsoft.com/office/word/2012/wordml" xmlns:w16cid="http://schemas.microsoft.com/office/word/2016/wordml/cid" xmlns:w16se="http://schemas.microsoft.com/office/word/2015/wordml/symex" xmlns:wpg="http://schemas.microsoft.com/office/word/2010/wordprocessingGroup" xmlns:wpi="http://schemas.microsoft.com/office/word/2010/wordprocessingInk" xmlns:wne="http://schemas.microsoft.com/office/word/2006/wordml" xmlns:wps="http://schemas.microsoft.com/office/word/2010/wordprocessingShape" mc:Ignorable="w14 w15 w16se w16cid wp14">
   <w:p>
     <w:pPr>
       <w:pStyle w:val="Header"/>
@@ -769,7 +849,7 @@
 </file>
 
 <file path=word/header3.xml><?xml version="1.0" encoding="utf-8"?>
-<w:hdr xmlns:wpc="http://schemas.microsoft.com/office/word/2010/wordprocessingCanvas" xmlns:cx="http://schemas.microsoft.com/office/drawing/2014/chartex" xmlns:cx1="http://schemas.microsoft.com/office/drawing/2015/9/8/chartex" xmlns:cx2="http://schemas.microsoft.com/office/drawing/2015/10/21/chartex" xmlns:cx3="http://schemas.microsoft.com/office/drawing/2016/5/9/chartex" xmlns:cx4="http://schemas.microsoft.com/office/drawing/2016/5/10/chartex" xmlns:cx5="http://schemas.microsoft.com/office/drawing/2016/5/11/chartex" xmlns:cx6="http://schemas.microsoft.com/office/drawing/2016/5/12/chartex" xmlns:cx7="http://schemas.microsoft.com/office/drawing/2016/5/13/chartex" xmlns:cx8="http://schemas.microsoft.com/office/drawing/2016/5/14/chartex" xmlns:mc="http://schemas.openxmlformats.org/markup-compatibility/2006" xmlns:aink="http://schemas.microsoft.com/office/drawing/2016/ink" xmlns:am3d="http://schemas.microsoft.com/office/drawing/2017/model3d" xmlns:o="urn:schemas-microsoft-com:office:office" xmlns:r="http://schemas.openxmlformats.org/officeDocument/2006/relationships" xmlns:m="http://schemas.openxmlformats.org/officeDocument/2006/math" xmlns:v="urn:schemas-microsoft-com:vml" xmlns:wp14="http://schemas.microsoft.com/office/word/2010/wordprocessingDrawing" xmlns:wp="http://schemas.openxmlformats.org/drawingml/2006/wordprocessingDrawing" xmlns:w10="urn:schemas-microsoft-com:office:word" xmlns:w="http://schemas.openxmlformats.org/wordprocessingml/2006/main" xmlns:w14="http://schemas.microsoft.com/office/word/2010/wordml" xmlns:w15="http://schemas.microsoft.com/office/word/2012/wordml" xmlns:w16cex="http://schemas.microsoft.com/office/word/2018/wordml/cex" xmlns:w16cid="http://schemas.microsoft.com/office/word/2016/wordml/cid" xmlns:w16="http://schemas.microsoft.com/office/word/2018/wordml" xmlns:w16se="http://schemas.microsoft.com/office/word/2015/wordml/symex" xmlns:wpg="http://schemas.microsoft.com/office/word/2010/wordprocessingGroup" xmlns:wpi="http://schemas.microsoft.com/office/word/2010/wordprocessingInk" xmlns:wne="http://schemas.microsoft.com/office/word/2006/wordml" xmlns:wps="http://schemas.microsoft.com/office/word/2010/wordprocessingShape" mc:Ignorable="w14 w15 w16se w16cid w16 w16cex wp14">
+<w:hdr xmlns:wpc="http://schemas.microsoft.com/office/word/2010/wordprocessingCanvas" xmlns:cx="http://schemas.microsoft.com/office/drawing/2014/chartex" xmlns:cx1="http://schemas.microsoft.com/office/drawing/2015/9/8/chartex" xmlns:cx2="http://schemas.microsoft.com/office/drawing/2015/10/21/chartex" xmlns:cx3="http://schemas.microsoft.com/office/drawing/2016/5/9/chartex" xmlns:cx4="http://schemas.microsoft.com/office/drawing/2016/5/10/chartex" xmlns:cx5="http://schemas.microsoft.com/office/drawing/2016/5/11/chartex" xmlns:cx6="http://schemas.microsoft.com/office/drawing/2016/5/12/chartex" xmlns:cx7="http://schemas.microsoft.com/office/drawing/2016/5/13/chartex" xmlns:cx8="http://schemas.microsoft.com/office/drawing/2016/5/14/chartex" xmlns:mc="http://schemas.openxmlformats.org/markup-compatibility/2006" xmlns:aink="http://schemas.microsoft.com/office/drawing/2016/ink" xmlns:am3d="http://schemas.microsoft.com/office/drawing/2017/model3d" xmlns:o="urn:schemas-microsoft-com:office:office" xmlns:r="http://schemas.openxmlformats.org/officeDocument/2006/relationships" xmlns:m="http://schemas.openxmlformats.org/officeDocument/2006/math" xmlns:v="urn:schemas-microsoft-com:vml" xmlns:wp14="http://schemas.microsoft.com/office/word/2010/wordprocessingDrawing" xmlns:wp="http://schemas.openxmlformats.org/drawingml/2006/wordprocessingDrawing" xmlns:w10="urn:schemas-microsoft-com:office:word" xmlns:w="http://schemas.openxmlformats.org/wordprocessingml/2006/main" xmlns:w14="http://schemas.microsoft.com/office/word/2010/wordml" xmlns:w15="http://schemas.microsoft.com/office/word/2012/wordml" xmlns:w16cid="http://schemas.microsoft.com/office/word/2016/wordml/cid" xmlns:w16se="http://schemas.microsoft.com/office/word/2015/wordml/symex" xmlns:wpg="http://schemas.microsoft.com/office/word/2010/wordprocessingGroup" xmlns:wpi="http://schemas.microsoft.com/office/word/2010/wordprocessingInk" xmlns:wne="http://schemas.microsoft.com/office/word/2006/wordml" xmlns:wps="http://schemas.microsoft.com/office/word/2010/wordprocessingShape" mc:Ignorable="w14 w15 w16se w16cid wp14">
   <w:p>
     <w:pPr>
       <w:pStyle w:val="Header"/>
@@ -779,7 +859,7 @@
 </file>
 
 <file path=word/numbering.xml><?xml version="1.0" encoding="utf-8"?>
-<w:numbering xmlns:wpc="http://schemas.microsoft.com/office/word/2010/wordprocessingCanvas" xmlns:cx="http://schemas.microsoft.com/office/drawing/2014/chartex" xmlns:cx1="http://schemas.microsoft.com/office/drawing/2015/9/8/chartex" xmlns:cx2="http://schemas.microsoft.com/office/drawing/2015/10/21/chartex" xmlns:cx3="http://schemas.microsoft.com/office/drawing/2016/5/9/chartex" xmlns:cx4="http://schemas.microsoft.com/office/drawing/2016/5/10/chartex" xmlns:cx5="http://schemas.microsoft.com/office/drawing/2016/5/11/chartex" xmlns:cx6="http://schemas.microsoft.com/office/drawing/2016/5/12/chartex" xmlns:cx7="http://schemas.microsoft.com/office/drawing/2016/5/13/chartex" xmlns:cx8="http://schemas.microsoft.com/office/drawing/2016/5/14/chartex" xmlns:mc="http://schemas.openxmlformats.org/markup-compatibility/2006" xmlns:aink="http://schemas.microsoft.com/office/drawing/2016/ink" xmlns:am3d="http://schemas.microsoft.com/office/drawing/2017/model3d" xmlns:o="urn:schemas-microsoft-com:office:office" xmlns:r="http://schemas.openxmlformats.org/officeDocument/2006/relationships" xmlns:m="http://schemas.openxmlformats.org/officeDocument/2006/math" xmlns:v="urn:schemas-microsoft-com:vml" xmlns:wp14="http://schemas.microsoft.com/office/word/2010/wordprocessingDrawing" xmlns:wp="http://schemas.openxmlformats.org/drawingml/2006/wordprocessingDrawing" xmlns:w10="urn:schemas-microsoft-com:office:word" xmlns:w="http://schemas.openxmlformats.org/wordprocessingml/2006/main" xmlns:w14="http://schemas.microsoft.com/office/word/2010/wordml" xmlns:w15="http://schemas.microsoft.com/office/word/2012/wordml" xmlns:w16cex="http://schemas.microsoft.com/office/word/2018/wordml/cex" xmlns:w16cid="http://schemas.microsoft.com/office/word/2016/wordml/cid" xmlns:w16="http://schemas.microsoft.com/office/word/2018/wordml" xmlns:w16se="http://schemas.microsoft.com/office/word/2015/wordml/symex" xmlns:wpg="http://schemas.microsoft.com/office/word/2010/wordprocessingGroup" xmlns:wpi="http://schemas.microsoft.com/office/word/2010/wordprocessingInk" xmlns:wne="http://schemas.microsoft.com/office/word/2006/wordml" xmlns:wps="http://schemas.microsoft.com/office/word/2010/wordprocessingShape" mc:Ignorable="w14 w15 w16se w16cid w16 w16cex wp14">
+<w:numbering xmlns:wpc="http://schemas.microsoft.com/office/word/2010/wordprocessingCanvas" xmlns:cx="http://schemas.microsoft.com/office/drawing/2014/chartex" xmlns:cx1="http://schemas.microsoft.com/office/drawing/2015/9/8/chartex" xmlns:cx2="http://schemas.microsoft.com/office/drawing/2015/10/21/chartex" xmlns:cx3="http://schemas.microsoft.com/office/drawing/2016/5/9/chartex" xmlns:cx4="http://schemas.microsoft.com/office/drawing/2016/5/10/chartex" xmlns:cx5="http://schemas.microsoft.com/office/drawing/2016/5/11/chartex" xmlns:cx6="http://schemas.microsoft.com/office/drawing/2016/5/12/chartex" xmlns:cx7="http://schemas.microsoft.com/office/drawing/2016/5/13/chartex" xmlns:cx8="http://schemas.microsoft.com/office/drawing/2016/5/14/chartex" xmlns:mc="http://schemas.openxmlformats.org/markup-compatibility/2006" xmlns:aink="http://schemas.microsoft.com/office/drawing/2016/ink" xmlns:am3d="http://schemas.microsoft.com/office/drawing/2017/model3d" xmlns:o="urn:schemas-microsoft-com:office:office" xmlns:r="http://schemas.openxmlformats.org/officeDocument/2006/relationships" xmlns:m="http://schemas.openxmlformats.org/officeDocument/2006/math" xmlns:v="urn:schemas-microsoft-com:vml" xmlns:wp14="http://schemas.microsoft.com/office/word/2010/wordprocessingDrawing" xmlns:wp="http://schemas.openxmlformats.org/drawingml/2006/wordprocessingDrawing" xmlns:w10="urn:schemas-microsoft-com:office:word" xmlns:w="http://schemas.openxmlformats.org/wordprocessingml/2006/main" xmlns:w14="http://schemas.microsoft.com/office/word/2010/wordml" xmlns:w15="http://schemas.microsoft.com/office/word/2012/wordml" xmlns:w16cid="http://schemas.microsoft.com/office/word/2016/wordml/cid" xmlns:w16se="http://schemas.microsoft.com/office/word/2015/wordml/symex" xmlns:wpg="http://schemas.microsoft.com/office/word/2010/wordprocessingGroup" xmlns:wpi="http://schemas.microsoft.com/office/word/2010/wordprocessingInk" xmlns:wne="http://schemas.microsoft.com/office/word/2006/wordml" xmlns:wps="http://schemas.microsoft.com/office/word/2010/wordprocessingShape" mc:Ignorable="w14 w15 w16se w16cid wp14">
   <w:abstractNum w:abstractNumId="0" w15:restartNumberingAfterBreak="0">
     <w:nsid w:val="06727061"/>
     <w:multiLevelType w:val="hybridMultilevel"/>
@@ -1429,7 +1509,7 @@
 </file>
 
 <file path=word/styles.xml><?xml version="1.0" encoding="utf-8"?>
-<w:styles xmlns:mc="http://schemas.openxmlformats.org/markup-compatibility/2006" xmlns:r="http://schemas.openxmlformats.org/officeDocument/2006/relationships" xmlns:w="http://schemas.openxmlformats.org/wordprocessingml/2006/main" xmlns:w14="http://schemas.microsoft.com/office/word/2010/wordml" xmlns:w15="http://schemas.microsoft.com/office/word/2012/wordml" xmlns:w16cex="http://schemas.microsoft.com/office/word/2018/wordml/cex" xmlns:w16cid="http://schemas.microsoft.com/office/word/2016/wordml/cid" xmlns:w16="http://schemas.microsoft.com/office/word/2018/wordml" xmlns:w16se="http://schemas.microsoft.com/office/word/2015/wordml/symex" mc:Ignorable="w14 w15 w16se w16cid w16 w16cex">
+<w:styles xmlns:mc="http://schemas.openxmlformats.org/markup-compatibility/2006" xmlns:r="http://schemas.openxmlformats.org/officeDocument/2006/relationships" xmlns:w="http://schemas.openxmlformats.org/wordprocessingml/2006/main" xmlns:w14="http://schemas.microsoft.com/office/word/2010/wordml" xmlns:w15="http://schemas.microsoft.com/office/word/2012/wordml" xmlns:w16cid="http://schemas.microsoft.com/office/word/2016/wordml/cid" xmlns:w16se="http://schemas.microsoft.com/office/word/2015/wordml/symex" mc:Ignorable="w14 w15 w16se w16cid">
   <w:docDefaults>
     <w:rPrDefault>
       <w:rPr>

</xml_diff>